<commit_message>
Update: Tue 02/11/2025 15:57:00 from ThammaNitch (Windows)
</commit_message>
<xml_diff>
--- a/Documents/66CS03_Proposal_YSC.docx
+++ b/Documents/66CS03_Proposal_YSC.docx
@@ -1,6 +1,6 @@
 
 <file path=word/document.xml><?xml version="1.0" encoding="utf-8"?>
-<w:document xmlns:wpc="http://schemas.microsoft.com/office/word/2010/wordprocessingCanvas" xmlns:cx="http://schemas.microsoft.com/office/drawing/2014/chartex" xmlns:cx1="http://schemas.microsoft.com/office/drawing/2015/9/8/chartex" xmlns:cx2="http://schemas.microsoft.com/office/drawing/2015/10/21/chartex" xmlns:cx3="http://schemas.microsoft.com/office/drawing/2016/5/9/chartex" xmlns:cx4="http://schemas.microsoft.com/office/drawing/2016/5/10/chartex" xmlns:cx5="http://schemas.microsoft.com/office/drawing/2016/5/11/chartex" xmlns:cx6="http://schemas.microsoft.com/office/drawing/2016/5/12/chartex" xmlns:cx7="http://schemas.microsoft.com/office/drawing/2016/5/13/chartex" xmlns:cx8="http://schemas.microsoft.com/office/drawing/2016/5/14/chartex" xmlns:mc="http://schemas.openxmlformats.org/markup-compatibility/2006" xmlns:aink="http://schemas.microsoft.com/office/drawing/2016/ink" xmlns:am3d="http://schemas.microsoft.com/office/drawing/2017/model3d" xmlns:o="urn:schemas-microsoft-com:office:office" xmlns:oel="http://schemas.microsoft.com/office/2019/extlst" xmlns:r="http://schemas.openxmlformats.org/officeDocument/2006/relationships" xmlns:m="http://schemas.openxmlformats.org/officeDocument/2006/math" xmlns:v="urn:schemas-microsoft-com:vml" xmlns:wp14="http://schemas.microsoft.com/office/word/2010/wordprocessingDrawing" xmlns:wp="http://schemas.openxmlformats.org/drawingml/2006/wordprocessingDrawing" xmlns:w10="urn:schemas-microsoft-com:office:word" xmlns:w="http://schemas.openxmlformats.org/wordprocessingml/2006/main" xmlns:w14="http://schemas.microsoft.com/office/word/2010/wordml" xmlns:w15="http://schemas.microsoft.com/office/word/2012/wordml" xmlns:w16cex="http://schemas.microsoft.com/office/word/2018/wordml/cex" xmlns:w16cid="http://schemas.microsoft.com/office/word/2016/wordml/cid" xmlns:w16="http://schemas.microsoft.com/office/word/2018/wordml" xmlns:w16du="http://schemas.microsoft.com/office/word/2023/wordml/word16du" xmlns:w16sdtdh="http://schemas.microsoft.com/office/word/2020/wordml/sdtdatahash" xmlns:w16se="http://schemas.microsoft.com/office/word/2015/wordml/symex" xmlns:wpg="http://schemas.microsoft.com/office/word/2010/wordprocessingGroup" xmlns:wpi="http://schemas.microsoft.com/office/word/2010/wordprocessingInk" xmlns:wne="http://schemas.microsoft.com/office/word/2006/wordml" xmlns:wps="http://schemas.microsoft.com/office/word/2010/wordprocessingShape" mc:Ignorable="w14 w15 w16se w16cid w16 w16cex w16sdtdh w16du wp14">
+<w:document xmlns:wpc="http://schemas.microsoft.com/office/word/2010/wordprocessingCanvas" xmlns:cx="http://schemas.microsoft.com/office/drawing/2014/chartex" xmlns:cx1="http://schemas.microsoft.com/office/drawing/2015/9/8/chartex" xmlns:cx2="http://schemas.microsoft.com/office/drawing/2015/10/21/chartex" xmlns:cx3="http://schemas.microsoft.com/office/drawing/2016/5/9/chartex" xmlns:cx4="http://schemas.microsoft.com/office/drawing/2016/5/10/chartex" xmlns:cx5="http://schemas.microsoft.com/office/drawing/2016/5/11/chartex" xmlns:cx6="http://schemas.microsoft.com/office/drawing/2016/5/12/chartex" xmlns:cx7="http://schemas.microsoft.com/office/drawing/2016/5/13/chartex" xmlns:cx8="http://schemas.microsoft.com/office/drawing/2016/5/14/chartex" xmlns:mc="http://schemas.openxmlformats.org/markup-compatibility/2006" xmlns:aink="http://schemas.microsoft.com/office/drawing/2016/ink" xmlns:am3d="http://schemas.microsoft.com/office/drawing/2017/model3d" xmlns:o="urn:schemas-microsoft-com:office:office" xmlns:oel="http://schemas.microsoft.com/office/2019/extlst" xmlns:r="http://schemas.openxmlformats.org/officeDocument/2006/relationships" xmlns:m="http://schemas.openxmlformats.org/officeDocument/2006/math" xmlns:v="urn:schemas-microsoft-com:vml" xmlns:wp14="http://schemas.microsoft.com/office/word/2010/wordprocessingDrawing" xmlns:wp="http://schemas.openxmlformats.org/drawingml/2006/wordprocessingDrawing" xmlns:w10="urn:schemas-microsoft-com:office:word" xmlns:w="http://schemas.openxmlformats.org/wordprocessingml/2006/main" xmlns:w14="http://schemas.microsoft.com/office/word/2010/wordml" xmlns:w15="http://schemas.microsoft.com/office/word/2012/wordml" xmlns:w16cex="http://schemas.microsoft.com/office/word/2018/wordml/cex" xmlns:w16cid="http://schemas.microsoft.com/office/word/2016/wordml/cid" xmlns:w16="http://schemas.microsoft.com/office/word/2018/wordml" xmlns:w16du="http://schemas.microsoft.com/office/word/2023/wordml/word16du" xmlns:w16sdtdh="http://schemas.microsoft.com/office/word/2020/wordml/sdtdatahash" xmlns:w16sdtfl="http://schemas.microsoft.com/office/word/2024/wordml/sdtformatlock" xmlns:w16se="http://schemas.microsoft.com/office/word/2015/wordml/symex" xmlns:wpg="http://schemas.microsoft.com/office/word/2010/wordprocessingGroup" xmlns:wpi="http://schemas.microsoft.com/office/word/2010/wordprocessingInk" xmlns:wne="http://schemas.microsoft.com/office/word/2006/wordml" xmlns:wps="http://schemas.microsoft.com/office/word/2010/wordprocessingShape" mc:Ignorable="w14 w15 w16se w16cid w16 w16cex w16sdtdh w16sdtfl w16du wp14">
   <w:body>
     <w:p>
       <w:pPr>
@@ -236,7 +236,7 @@
               <w:spacing w:line="216" w:lineRule="auto"/>
               <w:contextualSpacing/>
               <w:rPr>
-                <w:rFonts w:ascii="TH SarabunPSK" w:eastAsia="TH SarabunPSK" w:hAnsi="TH SarabunPSK" w:cs="TH SarabunPSK" w:hint="cs"/>
+                <w:rFonts w:ascii="TH SarabunPSK" w:eastAsia="TH SarabunPSK" w:hAnsi="TH SarabunPSK" w:cs="TH SarabunPSK"/>
                 <w:b/>
                 <w:bCs/>
                 <w:sz w:val="30"/>
@@ -909,24 +909,6 @@
           <w:szCs w:val="30"/>
           <w:cs/>
         </w:rPr>
-        <w:t>อันเนื่องมาจากปั๊มน้ำทำงานผิดปกติ</w:t>
-      </w:r>
-      <w:r>
-        <w:rPr>
-          <w:rFonts w:ascii="TH SarabunPSK" w:hAnsi="TH SarabunPSK" w:cs="TH SarabunPSK"/>
-          <w:sz w:val="30"/>
-          <w:szCs w:val="30"/>
-          <w:cs/>
-        </w:rPr>
-        <w:t xml:space="preserve"> </w:t>
-      </w:r>
-      <w:r>
-        <w:rPr>
-          <w:rFonts w:ascii="TH SarabunPSK" w:hAnsi="TH SarabunPSK" w:cs="TH SarabunPSK" w:hint="cs"/>
-          <w:sz w:val="30"/>
-          <w:szCs w:val="30"/>
-          <w:cs/>
-        </w:rPr>
         <w:t>ซึ่งเป็นสาเหตุหนึ่งของการเกิดอัคคีภัย</w:t>
       </w:r>
       <w:r>
@@ -2372,7 +2354,6 @@
           <w:szCs w:val="30"/>
         </w:rPr>
       </w:pPr>
-      <w:proofErr w:type="spellStart"/>
       <w:r>
         <w:rPr>
           <w:rFonts w:ascii="TH Sarabun New" w:hAnsi="TH Sarabun New" w:cs="TH Sarabun New"/>
@@ -2380,17 +2361,7 @@
           <w:szCs w:val="32"/>
           <w:cs/>
         </w:rPr>
-        <w:t>เทอร์มินอล</w:t>
-      </w:r>
-      <w:proofErr w:type="spellEnd"/>
-      <w:r>
-        <w:rPr>
-          <w:rFonts w:ascii="TH Sarabun New" w:hAnsi="TH Sarabun New" w:cs="TH Sarabun New"/>
-          <w:sz w:val="32"/>
-          <w:szCs w:val="32"/>
-          <w:cs/>
-        </w:rPr>
-        <w:t xml:space="preserve"> 8 ช่องสัญญาณ</w:t>
+        <w:t>เทอร์มินอล 8 ช่องสัญญาณ</w:t>
       </w:r>
     </w:p>
     <w:p>
@@ -2420,27 +2391,7 @@
           <w:szCs w:val="32"/>
           <w:cs/>
         </w:rPr>
-        <w:t>ไพลอตแลม</w:t>
-      </w:r>
-      <w:proofErr w:type="spellStart"/>
-      <w:r>
-        <w:rPr>
-          <w:rFonts w:ascii="TH Sarabun New" w:hAnsi="TH Sarabun New" w:cs="TH Sarabun New"/>
-          <w:sz w:val="32"/>
-          <w:szCs w:val="32"/>
-          <w:cs/>
-        </w:rPr>
-        <w:t>ป์</w:t>
-      </w:r>
-      <w:proofErr w:type="spellEnd"/>
-      <w:r>
-        <w:rPr>
-          <w:rFonts w:ascii="TH Sarabun New" w:hAnsi="TH Sarabun New" w:cs="TH Sarabun New"/>
-          <w:sz w:val="32"/>
-          <w:szCs w:val="32"/>
-          <w:cs/>
-        </w:rPr>
-        <w:t>ไฟแสดงสถานะ</w:t>
+        <w:t>ไพลอตแลมป์ไฟแสดงสถานะ</w:t>
       </w:r>
     </w:p>
     <w:p>
@@ -2547,27 +2498,7 @@
           <w:szCs w:val="32"/>
           <w:cs/>
         </w:rPr>
-        <w:t>เรา</w:t>
-      </w:r>
-      <w:proofErr w:type="spellStart"/>
-      <w:r>
-        <w:rPr>
-          <w:rFonts w:ascii="TH Sarabun New" w:hAnsi="TH Sarabun New" w:cs="TH Sarabun New"/>
-          <w:sz w:val="32"/>
-          <w:szCs w:val="32"/>
-          <w:cs/>
-        </w:rPr>
-        <w:t>เต</w:t>
-      </w:r>
-      <w:proofErr w:type="spellEnd"/>
-      <w:r>
-        <w:rPr>
-          <w:rFonts w:ascii="TH Sarabun New" w:hAnsi="TH Sarabun New" w:cs="TH Sarabun New"/>
-          <w:sz w:val="32"/>
-          <w:szCs w:val="32"/>
-          <w:cs/>
-        </w:rPr>
-        <w:t xml:space="preserve">อร์โมเดมแบบใส่ </w:t>
+        <w:t xml:space="preserve">เราเตอร์โมเดมแบบใส่ </w:t>
       </w:r>
       <w:r>
         <w:rPr>
@@ -2669,27 +2600,7 @@
           <w:szCs w:val="32"/>
           <w:cs/>
         </w:rPr>
-        <w:t xml:space="preserve">สายไฟ สายสัญญาณ เข้มขัดรัดสายไฟ </w:t>
-      </w:r>
-      <w:proofErr w:type="spellStart"/>
-      <w:r>
-        <w:rPr>
-          <w:rFonts w:ascii="TH Sarabun New" w:hAnsi="TH Sarabun New" w:cs="TH Sarabun New"/>
-          <w:sz w:val="32"/>
-          <w:szCs w:val="32"/>
-          <w:cs/>
-        </w:rPr>
-        <w:t>น๊อต</w:t>
-      </w:r>
-      <w:proofErr w:type="spellEnd"/>
-      <w:r>
-        <w:rPr>
-          <w:rFonts w:ascii="TH Sarabun New" w:hAnsi="TH Sarabun New" w:cs="TH Sarabun New"/>
-          <w:sz w:val="32"/>
-          <w:szCs w:val="32"/>
-          <w:cs/>
-        </w:rPr>
-        <w:t xml:space="preserve"> สกรู วาล์วน้ำ</w:t>
+        <w:t>สายไฟ สายสัญญาณ เข้มขัดรัดสายไฟ น๊อต สกรู วาล์วน้ำ</w:t>
       </w:r>
     </w:p>
     <w:p>
@@ -3129,9 +3040,17 @@
           <w:szCs w:val="32"/>
           <w:cs/>
         </w:rPr>
-        <w:t>ประกอบไพลอตแลม</w:t>
-      </w:r>
-      <w:proofErr w:type="spellStart"/>
+        <w:t>ประกอบไพลอตแลมป์และสว</w:t>
+      </w:r>
+      <w:r>
+        <w:rPr>
+          <w:rFonts w:ascii="TH Sarabun New" w:hAnsi="TH Sarabun New" w:cs="TH Sarabun New" w:hint="cs"/>
+          <w:sz w:val="32"/>
+          <w:szCs w:val="32"/>
+          <w:cs/>
+        </w:rPr>
+        <w:t>ิ</w:t>
+      </w:r>
       <w:r>
         <w:rPr>
           <w:rFonts w:ascii="TH Sarabun New" w:hAnsi="TH Sarabun New" w:cs="TH Sarabun New"/>
@@ -3139,55 +3058,7 @@
           <w:szCs w:val="32"/>
           <w:cs/>
         </w:rPr>
-        <w:t>ป์</w:t>
-      </w:r>
-      <w:proofErr w:type="spellEnd"/>
-      <w:r>
-        <w:rPr>
-          <w:rFonts w:ascii="TH Sarabun New" w:hAnsi="TH Sarabun New" w:cs="TH Sarabun New"/>
-          <w:sz w:val="32"/>
-          <w:szCs w:val="32"/>
-          <w:cs/>
-        </w:rPr>
-        <w:t>และ</w:t>
-      </w:r>
-      <w:proofErr w:type="spellStart"/>
-      <w:r>
-        <w:rPr>
-          <w:rFonts w:ascii="TH Sarabun New" w:hAnsi="TH Sarabun New" w:cs="TH Sarabun New"/>
-          <w:sz w:val="32"/>
-          <w:szCs w:val="32"/>
-          <w:cs/>
-        </w:rPr>
-        <w:t>สว</w:t>
-      </w:r>
-      <w:r>
-        <w:rPr>
-          <w:rFonts w:ascii="TH Sarabun New" w:hAnsi="TH Sarabun New" w:cs="TH Sarabun New" w:hint="cs"/>
-          <w:sz w:val="32"/>
-          <w:szCs w:val="32"/>
-          <w:cs/>
-        </w:rPr>
-        <w:t>ิ</w:t>
-      </w:r>
-      <w:r>
-        <w:rPr>
-          <w:rFonts w:ascii="TH Sarabun New" w:hAnsi="TH Sarabun New" w:cs="TH Sarabun New"/>
-          <w:sz w:val="32"/>
-          <w:szCs w:val="32"/>
-          <w:cs/>
-        </w:rPr>
-        <w:t>ตซ์</w:t>
-      </w:r>
-      <w:proofErr w:type="spellEnd"/>
-      <w:r>
-        <w:rPr>
-          <w:rFonts w:ascii="TH Sarabun New" w:hAnsi="TH Sarabun New" w:cs="TH Sarabun New"/>
-          <w:sz w:val="32"/>
-          <w:szCs w:val="32"/>
-          <w:cs/>
-        </w:rPr>
-        <w:t>ที่หน้าตู้พลาสติก</w:t>
+        <w:t>ตซ์ที่หน้าตู้พลาสติก</w:t>
       </w:r>
     </w:p>
     <w:p>
@@ -6850,40 +6721,7 @@
                 <w:szCs w:val="30"/>
                 <w:cs/>
               </w:rPr>
-              <w:t>ประกอบไพลอตแลม</w:t>
-            </w:r>
-            <w:proofErr w:type="spellStart"/>
-            <w:r>
-              <w:rPr>
-                <w:rFonts w:ascii="TH SarabunPSK" w:hAnsi="TH SarabunPSK" w:cs="TH SarabunPSK"/>
-                <w:color w:val="000000" w:themeColor="text1"/>
-                <w:sz w:val="30"/>
-                <w:szCs w:val="30"/>
-                <w:cs/>
-              </w:rPr>
-              <w:t>ป์</w:t>
-            </w:r>
-            <w:proofErr w:type="spellEnd"/>
-            <w:r>
-              <w:rPr>
-                <w:rFonts w:ascii="TH SarabunPSK" w:hAnsi="TH SarabunPSK" w:cs="TH SarabunPSK"/>
-                <w:color w:val="000000" w:themeColor="text1"/>
-                <w:sz w:val="30"/>
-                <w:szCs w:val="30"/>
-                <w:cs/>
-              </w:rPr>
-              <w:t>และ</w:t>
-            </w:r>
-            <w:proofErr w:type="spellStart"/>
-            <w:r>
-              <w:rPr>
-                <w:rFonts w:ascii="TH SarabunPSK" w:hAnsi="TH SarabunPSK" w:cs="TH SarabunPSK"/>
-                <w:color w:val="000000" w:themeColor="text1"/>
-                <w:sz w:val="30"/>
-                <w:szCs w:val="30"/>
-                <w:cs/>
-              </w:rPr>
-              <w:t>สว</w:t>
+              <w:t>ประกอบไพลอตแลมป์และสว</w:t>
             </w:r>
             <w:r>
               <w:rPr>
@@ -6903,18 +6741,7 @@
                 <w:szCs w:val="30"/>
                 <w:cs/>
               </w:rPr>
-              <w:t>ตซ์</w:t>
-            </w:r>
-            <w:proofErr w:type="spellEnd"/>
-            <w:r>
-              <w:rPr>
-                <w:rFonts w:ascii="TH SarabunPSK" w:hAnsi="TH SarabunPSK" w:cs="TH SarabunPSK"/>
-                <w:color w:val="000000" w:themeColor="text1"/>
-                <w:sz w:val="30"/>
-                <w:szCs w:val="30"/>
-                <w:cs/>
-              </w:rPr>
-              <w:t>ที่หน้าตู้พลาสติก</w:t>
+              <w:t>ตซ์ที่หน้าตู้พลาสติก</w:t>
             </w:r>
           </w:p>
         </w:tc>
@@ -7732,7 +7559,6 @@
           <w:szCs w:val="30"/>
           <w:cs/>
         </w:rPr>
-        <w:lastRenderedPageBreak/>
         <w:t>ประโยชน์และผลที่คาดว่าจะได้รับ</w:t>
       </w:r>
     </w:p>
@@ -8180,25 +8006,7 @@
           <w:sz w:val="30"/>
           <w:cs/>
         </w:rPr>
-        <w:t>นางสาวสิริ</w:t>
-      </w:r>
-      <w:proofErr w:type="spellStart"/>
-      <w:r>
-        <w:rPr>
-          <w:rFonts w:ascii="TH SarabunPSK" w:hAnsi="TH SarabunPSK" w:cs="TH SarabunPSK"/>
-          <w:sz w:val="30"/>
-          <w:cs/>
-        </w:rPr>
-        <w:t>วรร</w:t>
-      </w:r>
-      <w:proofErr w:type="spellEnd"/>
-      <w:r>
-        <w:rPr>
-          <w:rFonts w:ascii="TH SarabunPSK" w:hAnsi="TH SarabunPSK" w:cs="TH SarabunPSK"/>
-          <w:sz w:val="30"/>
-          <w:cs/>
-        </w:rPr>
-        <w:t>ณ จรอนันต์</w:t>
+        <w:t>นางสาวสิริวรรณ จรอนันต์</w:t>
       </w:r>
       <w:r>
         <w:rPr>
@@ -9166,7 +8974,7 @@
 </file>
 
 <file path=word/endnotes.xml><?xml version="1.0" encoding="utf-8"?>
-<w:endnotes xmlns:wpc="http://schemas.microsoft.com/office/word/2010/wordprocessingCanvas" xmlns:cx="http://schemas.microsoft.com/office/drawing/2014/chartex" xmlns:cx1="http://schemas.microsoft.com/office/drawing/2015/9/8/chartex" xmlns:cx2="http://schemas.microsoft.com/office/drawing/2015/10/21/chartex" xmlns:cx3="http://schemas.microsoft.com/office/drawing/2016/5/9/chartex" xmlns:cx4="http://schemas.microsoft.com/office/drawing/2016/5/10/chartex" xmlns:cx5="http://schemas.microsoft.com/office/drawing/2016/5/11/chartex" xmlns:cx6="http://schemas.microsoft.com/office/drawing/2016/5/12/chartex" xmlns:cx7="http://schemas.microsoft.com/office/drawing/2016/5/13/chartex" xmlns:cx8="http://schemas.microsoft.com/office/drawing/2016/5/14/chartex" xmlns:mc="http://schemas.openxmlformats.org/markup-compatibility/2006" xmlns:aink="http://schemas.microsoft.com/office/drawing/2016/ink" xmlns:am3d="http://schemas.microsoft.com/office/drawing/2017/model3d" xmlns:o="urn:schemas-microsoft-com:office:office" xmlns:oel="http://schemas.microsoft.com/office/2019/extlst" xmlns:r="http://schemas.openxmlformats.org/officeDocument/2006/relationships" xmlns:m="http://schemas.openxmlformats.org/officeDocument/2006/math" xmlns:v="urn:schemas-microsoft-com:vml" xmlns:wp14="http://schemas.microsoft.com/office/word/2010/wordprocessingDrawing" xmlns:wp="http://schemas.openxmlformats.org/drawingml/2006/wordprocessingDrawing" xmlns:w10="urn:schemas-microsoft-com:office:word" xmlns:w="http://schemas.openxmlformats.org/wordprocessingml/2006/main" xmlns:w14="http://schemas.microsoft.com/office/word/2010/wordml" xmlns:w15="http://schemas.microsoft.com/office/word/2012/wordml" xmlns:w16cex="http://schemas.microsoft.com/office/word/2018/wordml/cex" xmlns:w16cid="http://schemas.microsoft.com/office/word/2016/wordml/cid" xmlns:w16="http://schemas.microsoft.com/office/word/2018/wordml" xmlns:w16du="http://schemas.microsoft.com/office/word/2023/wordml/word16du" xmlns:w16sdtdh="http://schemas.microsoft.com/office/word/2020/wordml/sdtdatahash" xmlns:w16se="http://schemas.microsoft.com/office/word/2015/wordml/symex" xmlns:wpg="http://schemas.microsoft.com/office/word/2010/wordprocessingGroup" xmlns:wpi="http://schemas.microsoft.com/office/word/2010/wordprocessingInk" xmlns:wne="http://schemas.microsoft.com/office/word/2006/wordml" xmlns:wps="http://schemas.microsoft.com/office/word/2010/wordprocessingShape" mc:Ignorable="w14 w15 w16se w16cid w16 w16cex w16sdtdh w16du wp14">
+<w:endnotes xmlns:wpc="http://schemas.microsoft.com/office/word/2010/wordprocessingCanvas" xmlns:cx="http://schemas.microsoft.com/office/drawing/2014/chartex" xmlns:cx1="http://schemas.microsoft.com/office/drawing/2015/9/8/chartex" xmlns:cx2="http://schemas.microsoft.com/office/drawing/2015/10/21/chartex" xmlns:cx3="http://schemas.microsoft.com/office/drawing/2016/5/9/chartex" xmlns:cx4="http://schemas.microsoft.com/office/drawing/2016/5/10/chartex" xmlns:cx5="http://schemas.microsoft.com/office/drawing/2016/5/11/chartex" xmlns:cx6="http://schemas.microsoft.com/office/drawing/2016/5/12/chartex" xmlns:cx7="http://schemas.microsoft.com/office/drawing/2016/5/13/chartex" xmlns:cx8="http://schemas.microsoft.com/office/drawing/2016/5/14/chartex" xmlns:mc="http://schemas.openxmlformats.org/markup-compatibility/2006" xmlns:aink="http://schemas.microsoft.com/office/drawing/2016/ink" xmlns:am3d="http://schemas.microsoft.com/office/drawing/2017/model3d" xmlns:o="urn:schemas-microsoft-com:office:office" xmlns:oel="http://schemas.microsoft.com/office/2019/extlst" xmlns:r="http://schemas.openxmlformats.org/officeDocument/2006/relationships" xmlns:m="http://schemas.openxmlformats.org/officeDocument/2006/math" xmlns:v="urn:schemas-microsoft-com:vml" xmlns:wp14="http://schemas.microsoft.com/office/word/2010/wordprocessingDrawing" xmlns:wp="http://schemas.openxmlformats.org/drawingml/2006/wordprocessingDrawing" xmlns:w10="urn:schemas-microsoft-com:office:word" xmlns:w="http://schemas.openxmlformats.org/wordprocessingml/2006/main" xmlns:w14="http://schemas.microsoft.com/office/word/2010/wordml" xmlns:w15="http://schemas.microsoft.com/office/word/2012/wordml" xmlns:w16cex="http://schemas.microsoft.com/office/word/2018/wordml/cex" xmlns:w16cid="http://schemas.microsoft.com/office/word/2016/wordml/cid" xmlns:w16="http://schemas.microsoft.com/office/word/2018/wordml" xmlns:w16du="http://schemas.microsoft.com/office/word/2023/wordml/word16du" xmlns:w16sdtdh="http://schemas.microsoft.com/office/word/2020/wordml/sdtdatahash" xmlns:w16sdtfl="http://schemas.microsoft.com/office/word/2024/wordml/sdtformatlock" xmlns:w16se="http://schemas.microsoft.com/office/word/2015/wordml/symex" xmlns:wpg="http://schemas.microsoft.com/office/word/2010/wordprocessingGroup" xmlns:wpi="http://schemas.microsoft.com/office/word/2010/wordprocessingInk" xmlns:wne="http://schemas.microsoft.com/office/word/2006/wordml" xmlns:wps="http://schemas.microsoft.com/office/word/2010/wordprocessingShape" mc:Ignorable="w14 w15 w16se w16cid w16 w16cex w16sdtdh w16sdtfl w16du wp14">
   <w:endnote w:type="separator" w:id="-1">
     <w:p>
       <w:r>
@@ -9188,7 +8996,7 @@
 </file>
 
 <file path=word/footer1.xml><?xml version="1.0" encoding="utf-8"?>
-<w:ftr xmlns:wpc="http://schemas.microsoft.com/office/word/2010/wordprocessingCanvas" xmlns:cx="http://schemas.microsoft.com/office/drawing/2014/chartex" xmlns:cx1="http://schemas.microsoft.com/office/drawing/2015/9/8/chartex" xmlns:cx2="http://schemas.microsoft.com/office/drawing/2015/10/21/chartex" xmlns:cx3="http://schemas.microsoft.com/office/drawing/2016/5/9/chartex" xmlns:cx4="http://schemas.microsoft.com/office/drawing/2016/5/10/chartex" xmlns:cx5="http://schemas.microsoft.com/office/drawing/2016/5/11/chartex" xmlns:cx6="http://schemas.microsoft.com/office/drawing/2016/5/12/chartex" xmlns:cx7="http://schemas.microsoft.com/office/drawing/2016/5/13/chartex" xmlns:cx8="http://schemas.microsoft.com/office/drawing/2016/5/14/chartex" xmlns:mc="http://schemas.openxmlformats.org/markup-compatibility/2006" xmlns:aink="http://schemas.microsoft.com/office/drawing/2016/ink" xmlns:am3d="http://schemas.microsoft.com/office/drawing/2017/model3d" xmlns:o="urn:schemas-microsoft-com:office:office" xmlns:oel="http://schemas.microsoft.com/office/2019/extlst" xmlns:r="http://schemas.openxmlformats.org/officeDocument/2006/relationships" xmlns:m="http://schemas.openxmlformats.org/officeDocument/2006/math" xmlns:v="urn:schemas-microsoft-com:vml" xmlns:wp14="http://schemas.microsoft.com/office/word/2010/wordprocessingDrawing" xmlns:wp="http://schemas.openxmlformats.org/drawingml/2006/wordprocessingDrawing" xmlns:w10="urn:schemas-microsoft-com:office:word" xmlns:w="http://schemas.openxmlformats.org/wordprocessingml/2006/main" xmlns:w14="http://schemas.microsoft.com/office/word/2010/wordml" xmlns:w15="http://schemas.microsoft.com/office/word/2012/wordml" xmlns:w16cex="http://schemas.microsoft.com/office/word/2018/wordml/cex" xmlns:w16cid="http://schemas.microsoft.com/office/word/2016/wordml/cid" xmlns:w16="http://schemas.microsoft.com/office/word/2018/wordml" xmlns:w16du="http://schemas.microsoft.com/office/word/2023/wordml/word16du" xmlns:w16sdtdh="http://schemas.microsoft.com/office/word/2020/wordml/sdtdatahash" xmlns:w16se="http://schemas.microsoft.com/office/word/2015/wordml/symex" xmlns:wpg="http://schemas.microsoft.com/office/word/2010/wordprocessingGroup" xmlns:wpi="http://schemas.microsoft.com/office/word/2010/wordprocessingInk" xmlns:wne="http://schemas.microsoft.com/office/word/2006/wordml" xmlns:wps="http://schemas.microsoft.com/office/word/2010/wordprocessingShape" mc:Ignorable="w14 w15 w16se w16cid w16 w16cex w16sdtdh w16du wp14">
+<w:ftr xmlns:wpc="http://schemas.microsoft.com/office/word/2010/wordprocessingCanvas" xmlns:cx="http://schemas.microsoft.com/office/drawing/2014/chartex" xmlns:cx1="http://schemas.microsoft.com/office/drawing/2015/9/8/chartex" xmlns:cx2="http://schemas.microsoft.com/office/drawing/2015/10/21/chartex" xmlns:cx3="http://schemas.microsoft.com/office/drawing/2016/5/9/chartex" xmlns:cx4="http://schemas.microsoft.com/office/drawing/2016/5/10/chartex" xmlns:cx5="http://schemas.microsoft.com/office/drawing/2016/5/11/chartex" xmlns:cx6="http://schemas.microsoft.com/office/drawing/2016/5/12/chartex" xmlns:cx7="http://schemas.microsoft.com/office/drawing/2016/5/13/chartex" xmlns:cx8="http://schemas.microsoft.com/office/drawing/2016/5/14/chartex" xmlns:mc="http://schemas.openxmlformats.org/markup-compatibility/2006" xmlns:aink="http://schemas.microsoft.com/office/drawing/2016/ink" xmlns:am3d="http://schemas.microsoft.com/office/drawing/2017/model3d" xmlns:o="urn:schemas-microsoft-com:office:office" xmlns:oel="http://schemas.microsoft.com/office/2019/extlst" xmlns:r="http://schemas.openxmlformats.org/officeDocument/2006/relationships" xmlns:m="http://schemas.openxmlformats.org/officeDocument/2006/math" xmlns:v="urn:schemas-microsoft-com:vml" xmlns:wp14="http://schemas.microsoft.com/office/word/2010/wordprocessingDrawing" xmlns:wp="http://schemas.openxmlformats.org/drawingml/2006/wordprocessingDrawing" xmlns:w10="urn:schemas-microsoft-com:office:word" xmlns:w="http://schemas.openxmlformats.org/wordprocessingml/2006/main" xmlns:w14="http://schemas.microsoft.com/office/word/2010/wordml" xmlns:w15="http://schemas.microsoft.com/office/word/2012/wordml" xmlns:w16cex="http://schemas.microsoft.com/office/word/2018/wordml/cex" xmlns:w16cid="http://schemas.microsoft.com/office/word/2016/wordml/cid" xmlns:w16="http://schemas.microsoft.com/office/word/2018/wordml" xmlns:w16du="http://schemas.microsoft.com/office/word/2023/wordml/word16du" xmlns:w16sdtdh="http://schemas.microsoft.com/office/word/2020/wordml/sdtdatahash" xmlns:w16sdtfl="http://schemas.microsoft.com/office/word/2024/wordml/sdtformatlock" xmlns:w16se="http://schemas.microsoft.com/office/word/2015/wordml/symex" xmlns:wpg="http://schemas.microsoft.com/office/word/2010/wordprocessingGroup" xmlns:wpi="http://schemas.microsoft.com/office/word/2010/wordprocessingInk" xmlns:wne="http://schemas.microsoft.com/office/word/2006/wordml" xmlns:wps="http://schemas.microsoft.com/office/word/2010/wordprocessingShape" mc:Ignorable="w14 w15 w16se w16cid w16 w16cex w16sdtdh w16sdtfl w16du wp14">
   <w:tbl>
     <w:tblPr>
       <w:tblStyle w:val="TableGrid"/>
@@ -9277,7 +9085,7 @@
 </file>
 
 <file path=word/footnotes.xml><?xml version="1.0" encoding="utf-8"?>
-<w:footnotes xmlns:wpc="http://schemas.microsoft.com/office/word/2010/wordprocessingCanvas" xmlns:cx="http://schemas.microsoft.com/office/drawing/2014/chartex" xmlns:cx1="http://schemas.microsoft.com/office/drawing/2015/9/8/chartex" xmlns:cx2="http://schemas.microsoft.com/office/drawing/2015/10/21/chartex" xmlns:cx3="http://schemas.microsoft.com/office/drawing/2016/5/9/chartex" xmlns:cx4="http://schemas.microsoft.com/office/drawing/2016/5/10/chartex" xmlns:cx5="http://schemas.microsoft.com/office/drawing/2016/5/11/chartex" xmlns:cx6="http://schemas.microsoft.com/office/drawing/2016/5/12/chartex" xmlns:cx7="http://schemas.microsoft.com/office/drawing/2016/5/13/chartex" xmlns:cx8="http://schemas.microsoft.com/office/drawing/2016/5/14/chartex" xmlns:mc="http://schemas.openxmlformats.org/markup-compatibility/2006" xmlns:aink="http://schemas.microsoft.com/office/drawing/2016/ink" xmlns:am3d="http://schemas.microsoft.com/office/drawing/2017/model3d" xmlns:o="urn:schemas-microsoft-com:office:office" xmlns:oel="http://schemas.microsoft.com/office/2019/extlst" xmlns:r="http://schemas.openxmlformats.org/officeDocument/2006/relationships" xmlns:m="http://schemas.openxmlformats.org/officeDocument/2006/math" xmlns:v="urn:schemas-microsoft-com:vml" xmlns:wp14="http://schemas.microsoft.com/office/word/2010/wordprocessingDrawing" xmlns:wp="http://schemas.openxmlformats.org/drawingml/2006/wordprocessingDrawing" xmlns:w10="urn:schemas-microsoft-com:office:word" xmlns:w="http://schemas.openxmlformats.org/wordprocessingml/2006/main" xmlns:w14="http://schemas.microsoft.com/office/word/2010/wordml" xmlns:w15="http://schemas.microsoft.com/office/word/2012/wordml" xmlns:w16cex="http://schemas.microsoft.com/office/word/2018/wordml/cex" xmlns:w16cid="http://schemas.microsoft.com/office/word/2016/wordml/cid" xmlns:w16="http://schemas.microsoft.com/office/word/2018/wordml" xmlns:w16du="http://schemas.microsoft.com/office/word/2023/wordml/word16du" xmlns:w16sdtdh="http://schemas.microsoft.com/office/word/2020/wordml/sdtdatahash" xmlns:w16se="http://schemas.microsoft.com/office/word/2015/wordml/symex" xmlns:wpg="http://schemas.microsoft.com/office/word/2010/wordprocessingGroup" xmlns:wpi="http://schemas.microsoft.com/office/word/2010/wordprocessingInk" xmlns:wne="http://schemas.microsoft.com/office/word/2006/wordml" xmlns:wps="http://schemas.microsoft.com/office/word/2010/wordprocessingShape" mc:Ignorable="w14 w15 w16se w16cid w16 w16cex w16sdtdh w16du wp14">
+<w:footnotes xmlns:wpc="http://schemas.microsoft.com/office/word/2010/wordprocessingCanvas" xmlns:cx="http://schemas.microsoft.com/office/drawing/2014/chartex" xmlns:cx1="http://schemas.microsoft.com/office/drawing/2015/9/8/chartex" xmlns:cx2="http://schemas.microsoft.com/office/drawing/2015/10/21/chartex" xmlns:cx3="http://schemas.microsoft.com/office/drawing/2016/5/9/chartex" xmlns:cx4="http://schemas.microsoft.com/office/drawing/2016/5/10/chartex" xmlns:cx5="http://schemas.microsoft.com/office/drawing/2016/5/11/chartex" xmlns:cx6="http://schemas.microsoft.com/office/drawing/2016/5/12/chartex" xmlns:cx7="http://schemas.microsoft.com/office/drawing/2016/5/13/chartex" xmlns:cx8="http://schemas.microsoft.com/office/drawing/2016/5/14/chartex" xmlns:mc="http://schemas.openxmlformats.org/markup-compatibility/2006" xmlns:aink="http://schemas.microsoft.com/office/drawing/2016/ink" xmlns:am3d="http://schemas.microsoft.com/office/drawing/2017/model3d" xmlns:o="urn:schemas-microsoft-com:office:office" xmlns:oel="http://schemas.microsoft.com/office/2019/extlst" xmlns:r="http://schemas.openxmlformats.org/officeDocument/2006/relationships" xmlns:m="http://schemas.openxmlformats.org/officeDocument/2006/math" xmlns:v="urn:schemas-microsoft-com:vml" xmlns:wp14="http://schemas.microsoft.com/office/word/2010/wordprocessingDrawing" xmlns:wp="http://schemas.openxmlformats.org/drawingml/2006/wordprocessingDrawing" xmlns:w10="urn:schemas-microsoft-com:office:word" xmlns:w="http://schemas.openxmlformats.org/wordprocessingml/2006/main" xmlns:w14="http://schemas.microsoft.com/office/word/2010/wordml" xmlns:w15="http://schemas.microsoft.com/office/word/2012/wordml" xmlns:w16cex="http://schemas.microsoft.com/office/word/2018/wordml/cex" xmlns:w16cid="http://schemas.microsoft.com/office/word/2016/wordml/cid" xmlns:w16="http://schemas.microsoft.com/office/word/2018/wordml" xmlns:w16du="http://schemas.microsoft.com/office/word/2023/wordml/word16du" xmlns:w16sdtdh="http://schemas.microsoft.com/office/word/2020/wordml/sdtdatahash" xmlns:w16sdtfl="http://schemas.microsoft.com/office/word/2024/wordml/sdtformatlock" xmlns:w16se="http://schemas.microsoft.com/office/word/2015/wordml/symex" xmlns:wpg="http://schemas.microsoft.com/office/word/2010/wordprocessingGroup" xmlns:wpi="http://schemas.microsoft.com/office/word/2010/wordprocessingInk" xmlns:wne="http://schemas.microsoft.com/office/word/2006/wordml" xmlns:wps="http://schemas.microsoft.com/office/word/2010/wordprocessingShape" mc:Ignorable="w14 w15 w16se w16cid w16 w16cex w16sdtdh w16sdtfl w16du wp14">
   <w:footnote w:type="separator" w:id="-1">
     <w:p>
       <w:r>
@@ -9299,7 +9107,7 @@
 </file>
 
 <file path=word/numbering.xml><?xml version="1.0" encoding="utf-8"?>
-<w:numbering xmlns:wpc="http://schemas.microsoft.com/office/word/2010/wordprocessingCanvas" xmlns:cx="http://schemas.microsoft.com/office/drawing/2014/chartex" xmlns:cx1="http://schemas.microsoft.com/office/drawing/2015/9/8/chartex" xmlns:cx2="http://schemas.microsoft.com/office/drawing/2015/10/21/chartex" xmlns:cx3="http://schemas.microsoft.com/office/drawing/2016/5/9/chartex" xmlns:cx4="http://schemas.microsoft.com/office/drawing/2016/5/10/chartex" xmlns:cx5="http://schemas.microsoft.com/office/drawing/2016/5/11/chartex" xmlns:cx6="http://schemas.microsoft.com/office/drawing/2016/5/12/chartex" xmlns:cx7="http://schemas.microsoft.com/office/drawing/2016/5/13/chartex" xmlns:cx8="http://schemas.microsoft.com/office/drawing/2016/5/14/chartex" xmlns:mc="http://schemas.openxmlformats.org/markup-compatibility/2006" xmlns:aink="http://schemas.microsoft.com/office/drawing/2016/ink" xmlns:am3d="http://schemas.microsoft.com/office/drawing/2017/model3d" xmlns:o="urn:schemas-microsoft-com:office:office" xmlns:oel="http://schemas.microsoft.com/office/2019/extlst" xmlns:r="http://schemas.openxmlformats.org/officeDocument/2006/relationships" xmlns:m="http://schemas.openxmlformats.org/officeDocument/2006/math" xmlns:v="urn:schemas-microsoft-com:vml" xmlns:wp14="http://schemas.microsoft.com/office/word/2010/wordprocessingDrawing" xmlns:wp="http://schemas.openxmlformats.org/drawingml/2006/wordprocessingDrawing" xmlns:w10="urn:schemas-microsoft-com:office:word" xmlns:w="http://schemas.openxmlformats.org/wordprocessingml/2006/main" xmlns:w14="http://schemas.microsoft.com/office/word/2010/wordml" xmlns:w15="http://schemas.microsoft.com/office/word/2012/wordml" xmlns:w16cex="http://schemas.microsoft.com/office/word/2018/wordml/cex" xmlns:w16cid="http://schemas.microsoft.com/office/word/2016/wordml/cid" xmlns:w16="http://schemas.microsoft.com/office/word/2018/wordml" xmlns:w16du="http://schemas.microsoft.com/office/word/2023/wordml/word16du" xmlns:w16sdtdh="http://schemas.microsoft.com/office/word/2020/wordml/sdtdatahash" xmlns:w16se="http://schemas.microsoft.com/office/word/2015/wordml/symex" xmlns:wpg="http://schemas.microsoft.com/office/word/2010/wordprocessingGroup" xmlns:wpi="http://schemas.microsoft.com/office/word/2010/wordprocessingInk" xmlns:wne="http://schemas.microsoft.com/office/word/2006/wordml" xmlns:wps="http://schemas.microsoft.com/office/word/2010/wordprocessingShape" mc:Ignorable="w14 w15 w16se w16cid w16 w16cex w16sdtdh w16du wp14">
+<w:numbering xmlns:wpc="http://schemas.microsoft.com/office/word/2010/wordprocessingCanvas" xmlns:cx="http://schemas.microsoft.com/office/drawing/2014/chartex" xmlns:cx1="http://schemas.microsoft.com/office/drawing/2015/9/8/chartex" xmlns:cx2="http://schemas.microsoft.com/office/drawing/2015/10/21/chartex" xmlns:cx3="http://schemas.microsoft.com/office/drawing/2016/5/9/chartex" xmlns:cx4="http://schemas.microsoft.com/office/drawing/2016/5/10/chartex" xmlns:cx5="http://schemas.microsoft.com/office/drawing/2016/5/11/chartex" xmlns:cx6="http://schemas.microsoft.com/office/drawing/2016/5/12/chartex" xmlns:cx7="http://schemas.microsoft.com/office/drawing/2016/5/13/chartex" xmlns:cx8="http://schemas.microsoft.com/office/drawing/2016/5/14/chartex" xmlns:mc="http://schemas.openxmlformats.org/markup-compatibility/2006" xmlns:aink="http://schemas.microsoft.com/office/drawing/2016/ink" xmlns:am3d="http://schemas.microsoft.com/office/drawing/2017/model3d" xmlns:o="urn:schemas-microsoft-com:office:office" xmlns:oel="http://schemas.microsoft.com/office/2019/extlst" xmlns:r="http://schemas.openxmlformats.org/officeDocument/2006/relationships" xmlns:m="http://schemas.openxmlformats.org/officeDocument/2006/math" xmlns:v="urn:schemas-microsoft-com:vml" xmlns:wp14="http://schemas.microsoft.com/office/word/2010/wordprocessingDrawing" xmlns:wp="http://schemas.openxmlformats.org/drawingml/2006/wordprocessingDrawing" xmlns:w10="urn:schemas-microsoft-com:office:word" xmlns:w="http://schemas.openxmlformats.org/wordprocessingml/2006/main" xmlns:w14="http://schemas.microsoft.com/office/word/2010/wordml" xmlns:w15="http://schemas.microsoft.com/office/word/2012/wordml" xmlns:w16cex="http://schemas.microsoft.com/office/word/2018/wordml/cex" xmlns:w16cid="http://schemas.microsoft.com/office/word/2016/wordml/cid" xmlns:w16="http://schemas.microsoft.com/office/word/2018/wordml" xmlns:w16du="http://schemas.microsoft.com/office/word/2023/wordml/word16du" xmlns:w16sdtdh="http://schemas.microsoft.com/office/word/2020/wordml/sdtdatahash" xmlns:w16sdtfl="http://schemas.microsoft.com/office/word/2024/wordml/sdtformatlock" xmlns:w16se="http://schemas.microsoft.com/office/word/2015/wordml/symex" xmlns:wpg="http://schemas.microsoft.com/office/word/2010/wordprocessingGroup" xmlns:wpi="http://schemas.microsoft.com/office/word/2010/wordprocessingInk" xmlns:wne="http://schemas.microsoft.com/office/word/2006/wordml" xmlns:wps="http://schemas.microsoft.com/office/word/2010/wordprocessingShape" mc:Ignorable="w14 w15 w16se w16cid w16 w16cex w16sdtdh w16sdtfl w16du wp14">
   <w:abstractNum w:abstractNumId="0" w15:restartNumberingAfterBreak="0">
     <w:nsid w:val="00000001"/>
     <w:multiLevelType w:val="hybridMultilevel"/>
@@ -12082,7 +11890,7 @@
 </file>
 
 <file path=word/styles.xml><?xml version="1.0" encoding="utf-8"?>
-<w:styles xmlns:mc="http://schemas.openxmlformats.org/markup-compatibility/2006" xmlns:r="http://schemas.openxmlformats.org/officeDocument/2006/relationships" xmlns:w="http://schemas.openxmlformats.org/wordprocessingml/2006/main" xmlns:w14="http://schemas.microsoft.com/office/word/2010/wordml" xmlns:w15="http://schemas.microsoft.com/office/word/2012/wordml" xmlns:w16cex="http://schemas.microsoft.com/office/word/2018/wordml/cex" xmlns:w16cid="http://schemas.microsoft.com/office/word/2016/wordml/cid" xmlns:w16="http://schemas.microsoft.com/office/word/2018/wordml" xmlns:w16du="http://schemas.microsoft.com/office/word/2023/wordml/word16du" xmlns:w16sdtdh="http://schemas.microsoft.com/office/word/2020/wordml/sdtdatahash" xmlns:w16se="http://schemas.microsoft.com/office/word/2015/wordml/symex" mc:Ignorable="w14 w15 w16se w16cid w16 w16cex w16sdtdh w16du">
+<w:styles xmlns:mc="http://schemas.openxmlformats.org/markup-compatibility/2006" xmlns:r="http://schemas.openxmlformats.org/officeDocument/2006/relationships" xmlns:w="http://schemas.openxmlformats.org/wordprocessingml/2006/main" xmlns:w14="http://schemas.microsoft.com/office/word/2010/wordml" xmlns:w15="http://schemas.microsoft.com/office/word/2012/wordml" xmlns:w16cex="http://schemas.microsoft.com/office/word/2018/wordml/cex" xmlns:w16cid="http://schemas.microsoft.com/office/word/2016/wordml/cid" xmlns:w16="http://schemas.microsoft.com/office/word/2018/wordml" xmlns:w16du="http://schemas.microsoft.com/office/word/2023/wordml/word16du" xmlns:w16sdtdh="http://schemas.microsoft.com/office/word/2020/wordml/sdtdatahash" xmlns:w16sdtfl="http://schemas.microsoft.com/office/word/2024/wordml/sdtformatlock" xmlns:w16se="http://schemas.microsoft.com/office/word/2015/wordml/symex" mc:Ignorable="w14 w15 w16se w16cid w16 w16cex w16sdtdh w16sdtfl w16du">
   <w:docDefaults>
     <w:rPrDefault>
       <w:rPr>
@@ -13507,6 +13315,19 @@
 </file>
 
 <file path=customXml/item2.xml><?xml version="1.0" encoding="utf-8"?>
+<?mso-contentType ?>
+<FormTemplates xmlns="http://schemas.microsoft.com/sharepoint/v3/contenttype/forms">
+  <Display>DocumentLibraryForm</Display>
+  <Edit>DocumentLibraryForm</Edit>
+  <New>DocumentLibraryForm</New>
+</FormTemplates>
+</file>
+
+<file path=customXml/item3.xml><?xml version="1.0" encoding="utf-8"?>
+<b:Sources xmlns:b="http://schemas.openxmlformats.org/officeDocument/2006/bibliography" xmlns="http://schemas.openxmlformats.org/officeDocument/2006/bibliography" SelectedStyle="/APASixthEditionOfficeOnline.xsl" StyleName="APA" Version="6"/>
+</file>
+
+<file path=customXml/item4.xml><?xml version="1.0" encoding="utf-8"?>
 <ct:contentTypeSchema xmlns:ct="http://schemas.microsoft.com/office/2006/metadata/contentType" xmlns:ma="http://schemas.microsoft.com/office/2006/metadata/properties/metaAttributes" ct:_="" ma:_="" ma:contentTypeName="Document" ma:contentTypeID="0x010100DC70BCEBDEABC7448F20FC24FFD2A17F" ma:contentTypeVersion="4" ma:contentTypeDescription="Create a new document." ma:contentTypeScope="" ma:versionID="96f2ff8d4a6c7da6f4468f8974256f9b">
   <xsd:schema xmlns:xsd="http://www.w3.org/2001/XMLSchema" xmlns:xs="http://www.w3.org/2001/XMLSchema" xmlns:p="http://schemas.microsoft.com/office/2006/metadata/properties" xmlns:ns2="a62a1df0-b848-4251-9f68-c5eef53d687f" xmlns:ns3="cc1e9f9a-b9b5-4aa5-9ee8-7e2d632906d5" targetNamespace="http://schemas.microsoft.com/office/2006/metadata/properties" ma:root="true" ma:fieldsID="a1e9ced84e2038310d6776ff87b19854" ns2:_="" ns3:_="">
     <xsd:import namespace="a62a1df0-b848-4251-9f68-c5eef53d687f"/>
@@ -13671,19 +13492,6 @@
 </ct:contentTypeSchema>
 </file>
 
-<file path=customXml/item3.xml><?xml version="1.0" encoding="utf-8"?>
-<b:Sources xmlns:b="http://schemas.openxmlformats.org/officeDocument/2006/bibliography" xmlns="http://schemas.openxmlformats.org/officeDocument/2006/bibliography" SelectedStyle="/APASixthEditionOfficeOnline.xsl" StyleName="APA" Version="6"/>
-</file>
-
-<file path=customXml/item4.xml><?xml version="1.0" encoding="utf-8"?>
-<?mso-contentType ?>
-<FormTemplates xmlns="http://schemas.microsoft.com/sharepoint/v3/contenttype/forms">
-  <Display>DocumentLibraryForm</Display>
-  <Edit>DocumentLibraryForm</Edit>
-  <New>DocumentLibraryForm</New>
-</FormTemplates>
-</file>
-
 <file path=customXml/itemProps1.xml><?xml version="1.0" encoding="utf-8"?>
 <ds:datastoreItem xmlns:ds="http://schemas.openxmlformats.org/officeDocument/2006/customXml" ds:itemID="{3ECD4986-B292-4EA1-B0AC-0343DD170BE8}">
   <ds:schemaRefs>
@@ -13695,6 +13503,22 @@
 </file>
 
 <file path=customXml/itemProps2.xml><?xml version="1.0" encoding="utf-8"?>
+<ds:datastoreItem xmlns:ds="http://schemas.openxmlformats.org/officeDocument/2006/customXml" ds:itemID="{A410ACAB-1E63-4724-880D-144572E84569}">
+  <ds:schemaRefs>
+    <ds:schemaRef ds:uri="http://schemas.microsoft.com/sharepoint/v3/contenttype/forms"/>
+  </ds:schemaRefs>
+</ds:datastoreItem>
+</file>
+
+<file path=customXml/itemProps3.xml><?xml version="1.0" encoding="utf-8"?>
+<ds:datastoreItem xmlns:ds="http://schemas.openxmlformats.org/officeDocument/2006/customXml" ds:itemID="{E0212029-23F0-1E42-A4EC-9D3BCF606F50}">
+  <ds:schemaRefs>
+    <ds:schemaRef ds:uri="http://schemas.openxmlformats.org/officeDocument/2006/bibliography"/>
+  </ds:schemaRefs>
+</ds:datastoreItem>
+</file>
+
+<file path=customXml/itemProps4.xml><?xml version="1.0" encoding="utf-8"?>
 <ds:datastoreItem xmlns:ds="http://schemas.openxmlformats.org/officeDocument/2006/customXml" ds:itemID="{4121BE60-DFF1-4FEA-B214-7CEE6A8EF793}">
   <ds:schemaRefs>
     <ds:schemaRef ds:uri="http://schemas.microsoft.com/office/2006/metadata/contentType"/>
@@ -13711,20 +13535,4 @@
     <ds:schemaRef ds:uri="http://schemas.microsoft.com/internal/obd"/>
   </ds:schemaRefs>
 </ds:datastoreItem>
-</file>
-
-<file path=customXml/itemProps3.xml><?xml version="1.0" encoding="utf-8"?>
-<ds:datastoreItem xmlns:ds="http://schemas.openxmlformats.org/officeDocument/2006/customXml" ds:itemID="{E0212029-23F0-1E42-A4EC-9D3BCF606F50}">
-  <ds:schemaRefs>
-    <ds:schemaRef ds:uri="http://schemas.openxmlformats.org/officeDocument/2006/bibliography"/>
-  </ds:schemaRefs>
-</ds:datastoreItem>
-</file>
-
-<file path=customXml/itemProps4.xml><?xml version="1.0" encoding="utf-8"?>
-<ds:datastoreItem xmlns:ds="http://schemas.openxmlformats.org/officeDocument/2006/customXml" ds:itemID="{A410ACAB-1E63-4724-880D-144572E84569}">
-  <ds:schemaRefs>
-    <ds:schemaRef ds:uri="http://schemas.microsoft.com/sharepoint/v3/contenttype/forms"/>
-  </ds:schemaRefs>
-</ds:datastoreItem>
 </file>
</xml_diff>